<commit_message>
Added Remediations Of Individual Labs, PoCs are yet to be added!
</commit_message>
<xml_diff>
--- a/PortSwigger Labs/Advanced Topics/GraphQL API/Lab 1 - Accessing private GraphQL posts.docx
+++ b/PortSwigger Labs/Advanced Topics/GraphQL API/Lab 1 - Accessing private GraphQL posts.docx
@@ -432,20 +432,30 @@
         <w:t xml:space="preserve">{"variables": {"id": 3}, "query": "\n    query </w:t>
       </w:r>
       <w:proofErr w:type="spellStart"/>
+      <w:proofErr w:type="gramStart"/>
       <w:r>
         <w:t>getBlogPost</w:t>
       </w:r>
       <w:proofErr w:type="spellEnd"/>
       <w:r>
-        <w:t xml:space="preserve">($id: Int!) {\n        </w:t>
+        <w:t>(</w:t>
+      </w:r>
+      <w:proofErr w:type="gramEnd"/>
+      <w:r>
+        <w:t xml:space="preserve">$id: Int!) {\n        </w:t>
       </w:r>
       <w:proofErr w:type="spellStart"/>
+      <w:proofErr w:type="gramStart"/>
       <w:r>
         <w:t>getBlogPost</w:t>
       </w:r>
       <w:proofErr w:type="spellEnd"/>
       <w:r>
-        <w:t>(id: $id) {\n            image\n            title\n            author\r\n\t\t\t\t\t\</w:t>
+        <w:t>(</w:t>
+      </w:r>
+      <w:proofErr w:type="gramEnd"/>
+      <w:r>
+        <w:t>id: $id) {\n            image\n            title\n            author\r\n\t\t\t\t\t\</w:t>
       </w:r>
       <w:proofErr w:type="spellStart"/>
       <w:r>
@@ -479,6 +489,227 @@
       <w:r>
         <w:br/>
         <w:t>REMEDIATION</w:t>
+      </w:r>
+    </w:p>
+    <w:p>
+      <w:pPr>
+        <w:pStyle w:val="BodyText2"/>
+        <w:numPr>
+          <w:ilvl w:val="0"/>
+          <w:numId w:val="2"/>
+        </w:numPr>
+        <w:jc w:val="left"/>
+        <w:rPr>
+          <w:b w:val="0"/>
+          <w:bCs w:val="0"/>
+          <w:sz w:val="32"/>
+          <w:szCs w:val="32"/>
+        </w:rPr>
+      </w:pPr>
+      <w:r>
+        <w:rPr>
+          <w:sz w:val="32"/>
+          <w:szCs w:val="32"/>
+        </w:rPr>
+        <w:t>Access Control:</w:t>
+      </w:r>
+      <w:r>
+        <w:rPr>
+          <w:b w:val="0"/>
+          <w:bCs w:val="0"/>
+          <w:sz w:val="32"/>
+          <w:szCs w:val="32"/>
+        </w:rPr>
+        <w:t xml:space="preserve"> Always ensure that </w:t>
+      </w:r>
+      <w:proofErr w:type="spellStart"/>
+      <w:r>
+        <w:rPr>
+          <w:b w:val="0"/>
+          <w:bCs w:val="0"/>
+          <w:sz w:val="32"/>
+          <w:szCs w:val="32"/>
+        </w:rPr>
+        <w:t>GraphQL</w:t>
+      </w:r>
+      <w:proofErr w:type="spellEnd"/>
+      <w:r>
+        <w:rPr>
+          <w:b w:val="0"/>
+          <w:bCs w:val="0"/>
+          <w:sz w:val="32"/>
+          <w:szCs w:val="32"/>
+        </w:rPr>
+        <w:t xml:space="preserve"> endpoints have proper access controls in place. Even if data is not directly exposed to the user interface, ensure that unauthorized users can't query for it.</w:t>
+      </w:r>
+    </w:p>
+    <w:p>
+      <w:pPr>
+        <w:pStyle w:val="BodyText2"/>
+        <w:numPr>
+          <w:ilvl w:val="0"/>
+          <w:numId w:val="2"/>
+        </w:numPr>
+        <w:jc w:val="left"/>
+        <w:rPr>
+          <w:b w:val="0"/>
+          <w:bCs w:val="0"/>
+          <w:sz w:val="32"/>
+          <w:szCs w:val="32"/>
+        </w:rPr>
+      </w:pPr>
+      <w:r>
+        <w:rPr>
+          <w:sz w:val="32"/>
+          <w:szCs w:val="32"/>
+        </w:rPr>
+        <w:t>No Leaky Schemas:</w:t>
+      </w:r>
+      <w:r>
+        <w:rPr>
+          <w:b w:val="0"/>
+          <w:bCs w:val="0"/>
+          <w:sz w:val="32"/>
+          <w:szCs w:val="32"/>
+        </w:rPr>
+        <w:t xml:space="preserve"> Keep your </w:t>
+      </w:r>
+      <w:proofErr w:type="spellStart"/>
+      <w:r>
+        <w:rPr>
+          <w:b w:val="0"/>
+          <w:bCs w:val="0"/>
+          <w:sz w:val="32"/>
+          <w:szCs w:val="32"/>
+        </w:rPr>
+        <w:t>GraphQL</w:t>
+      </w:r>
+      <w:proofErr w:type="spellEnd"/>
+      <w:r>
+        <w:rPr>
+          <w:b w:val="0"/>
+          <w:bCs w:val="0"/>
+          <w:sz w:val="32"/>
+          <w:szCs w:val="32"/>
+        </w:rPr>
+        <w:t xml:space="preserve"> schema free of information about internal objects or potentially sensitive data if they're not meant for client consumption. A client should never be aware of fields or operations they can't access.</w:t>
+      </w:r>
+    </w:p>
+    <w:p>
+      <w:pPr>
+        <w:pStyle w:val="BodyText2"/>
+        <w:numPr>
+          <w:ilvl w:val="0"/>
+          <w:numId w:val="2"/>
+        </w:numPr>
+        <w:jc w:val="left"/>
+        <w:rPr>
+          <w:b w:val="0"/>
+          <w:bCs w:val="0"/>
+          <w:sz w:val="32"/>
+          <w:szCs w:val="32"/>
+        </w:rPr>
+      </w:pPr>
+      <w:r>
+        <w:rPr>
+          <w:sz w:val="32"/>
+          <w:szCs w:val="32"/>
+        </w:rPr>
+        <w:lastRenderedPageBreak/>
+        <w:t>Field-level Authorization:</w:t>
+      </w:r>
+      <w:r>
+        <w:rPr>
+          <w:b w:val="0"/>
+          <w:bCs w:val="0"/>
+          <w:sz w:val="32"/>
+          <w:szCs w:val="32"/>
+        </w:rPr>
+        <w:t xml:space="preserve"> Implement authorization checks at the field level in your resolvers to ensure that sensitive fields (like </w:t>
+      </w:r>
+      <w:proofErr w:type="spellStart"/>
+      <w:r>
+        <w:rPr>
+          <w:b w:val="0"/>
+          <w:bCs w:val="0"/>
+          <w:sz w:val="32"/>
+          <w:szCs w:val="32"/>
+        </w:rPr>
+        <w:t>postPassword</w:t>
+      </w:r>
+      <w:proofErr w:type="spellEnd"/>
+      <w:r>
+        <w:rPr>
+          <w:b w:val="0"/>
+          <w:bCs w:val="0"/>
+          <w:sz w:val="32"/>
+          <w:szCs w:val="32"/>
+        </w:rPr>
+        <w:t xml:space="preserve"> in this example) are not exposed to users who don't have the necessary permissions.</w:t>
+      </w:r>
+    </w:p>
+    <w:p>
+      <w:pPr>
+        <w:pStyle w:val="BodyText2"/>
+        <w:numPr>
+          <w:ilvl w:val="0"/>
+          <w:numId w:val="2"/>
+        </w:numPr>
+        <w:jc w:val="left"/>
+        <w:rPr>
+          <w:b w:val="0"/>
+          <w:bCs w:val="0"/>
+          <w:sz w:val="32"/>
+          <w:szCs w:val="32"/>
+        </w:rPr>
+      </w:pPr>
+      <w:r>
+        <w:rPr>
+          <w:sz w:val="32"/>
+          <w:szCs w:val="32"/>
+        </w:rPr>
+        <w:t>Depth Limiting:</w:t>
+      </w:r>
+      <w:r>
+        <w:rPr>
+          <w:b w:val="0"/>
+          <w:bCs w:val="0"/>
+          <w:sz w:val="32"/>
+          <w:szCs w:val="32"/>
+        </w:rPr>
+        <w:t xml:space="preserve"> Impose a limit on the depth of queries to prevent deep and costly nested queries.</w:t>
+      </w:r>
+    </w:p>
+    <w:p>
+      <w:pPr>
+        <w:pStyle w:val="BodyText2"/>
+        <w:numPr>
+          <w:ilvl w:val="0"/>
+          <w:numId w:val="2"/>
+        </w:numPr>
+        <w:jc w:val="left"/>
+        <w:rPr>
+          <w:b w:val="0"/>
+          <w:bCs w:val="0"/>
+          <w:sz w:val="32"/>
+          <w:szCs w:val="32"/>
+        </w:rPr>
+      </w:pPr>
+      <w:r>
+        <w:rPr>
+          <w:sz w:val="32"/>
+          <w:szCs w:val="32"/>
+        </w:rPr>
+        <w:t xml:space="preserve">Amount Limiting: </w:t>
+      </w:r>
+      <w:r>
+        <w:rPr>
+          <w:b w:val="0"/>
+          <w:bCs w:val="0"/>
+          <w:sz w:val="32"/>
+          <w:szCs w:val="32"/>
+        </w:rPr>
+        <w:t>Limit the amount of data a user can request in a single query. For example, restrict the number of items a user can request from a list or the number of objects they can retrieve.</w:t>
       </w:r>
     </w:p>
     <w:sectPr>
@@ -582,8 +813,100 @@
       </w:pPr>
     </w:lvl>
   </w:abstractNum>
+  <w:abstractNum w:abstractNumId="1" w15:restartNumberingAfterBreak="0">
+    <w:nsid w:val="7E3D4854"/>
+    <w:multiLevelType w:val="hybridMultilevel"/>
+    <w:tmpl w:val="D8DAC634"/>
+    <w:lvl w:ilvl="0" w:tplc="4009000F">
+      <w:start w:val="1"/>
+      <w:numFmt w:val="decimal"/>
+      <w:lvlText w:val="%1."/>
+      <w:lvlJc w:val="left"/>
+      <w:pPr>
+        <w:ind w:left="720" w:hanging="360"/>
+      </w:pPr>
+      <w:rPr>
+        <w:rFonts w:hint="default"/>
+      </w:rPr>
+    </w:lvl>
+    <w:lvl w:ilvl="1" w:tplc="40090019" w:tentative="1">
+      <w:start w:val="1"/>
+      <w:numFmt w:val="lowerLetter"/>
+      <w:lvlText w:val="%2."/>
+      <w:lvlJc w:val="left"/>
+      <w:pPr>
+        <w:ind w:left="1440" w:hanging="360"/>
+      </w:pPr>
+    </w:lvl>
+    <w:lvl w:ilvl="2" w:tplc="4009001B" w:tentative="1">
+      <w:start w:val="1"/>
+      <w:numFmt w:val="lowerRoman"/>
+      <w:lvlText w:val="%3."/>
+      <w:lvlJc w:val="right"/>
+      <w:pPr>
+        <w:ind w:left="2160" w:hanging="180"/>
+      </w:pPr>
+    </w:lvl>
+    <w:lvl w:ilvl="3" w:tplc="4009000F" w:tentative="1">
+      <w:start w:val="1"/>
+      <w:numFmt w:val="decimal"/>
+      <w:lvlText w:val="%4."/>
+      <w:lvlJc w:val="left"/>
+      <w:pPr>
+        <w:ind w:left="2880" w:hanging="360"/>
+      </w:pPr>
+    </w:lvl>
+    <w:lvl w:ilvl="4" w:tplc="40090019" w:tentative="1">
+      <w:start w:val="1"/>
+      <w:numFmt w:val="lowerLetter"/>
+      <w:lvlText w:val="%5."/>
+      <w:lvlJc w:val="left"/>
+      <w:pPr>
+        <w:ind w:left="3600" w:hanging="360"/>
+      </w:pPr>
+    </w:lvl>
+    <w:lvl w:ilvl="5" w:tplc="4009001B" w:tentative="1">
+      <w:start w:val="1"/>
+      <w:numFmt w:val="lowerRoman"/>
+      <w:lvlText w:val="%6."/>
+      <w:lvlJc w:val="right"/>
+      <w:pPr>
+        <w:ind w:left="4320" w:hanging="180"/>
+      </w:pPr>
+    </w:lvl>
+    <w:lvl w:ilvl="6" w:tplc="4009000F" w:tentative="1">
+      <w:start w:val="1"/>
+      <w:numFmt w:val="decimal"/>
+      <w:lvlText w:val="%7."/>
+      <w:lvlJc w:val="left"/>
+      <w:pPr>
+        <w:ind w:left="5040" w:hanging="360"/>
+      </w:pPr>
+    </w:lvl>
+    <w:lvl w:ilvl="7" w:tplc="40090019" w:tentative="1">
+      <w:start w:val="1"/>
+      <w:numFmt w:val="lowerLetter"/>
+      <w:lvlText w:val="%8."/>
+      <w:lvlJc w:val="left"/>
+      <w:pPr>
+        <w:ind w:left="5760" w:hanging="360"/>
+      </w:pPr>
+    </w:lvl>
+    <w:lvl w:ilvl="8" w:tplc="4009001B" w:tentative="1">
+      <w:start w:val="1"/>
+      <w:numFmt w:val="lowerRoman"/>
+      <w:lvlText w:val="%9."/>
+      <w:lvlJc w:val="right"/>
+      <w:pPr>
+        <w:ind w:left="6480" w:hanging="180"/>
+      </w:pPr>
+    </w:lvl>
+  </w:abstractNum>
   <w:num w:numId="1" w16cid:durableId="1116676163">
     <w:abstractNumId w:val="0"/>
+  </w:num>
+  <w:num w:numId="2" w16cid:durableId="348609684">
+    <w:abstractNumId w:val="1"/>
   </w:num>
 </w:numbering>
 </file>

</xml_diff>

<commit_message>
75% Labs Completed Overall!
</commit_message>
<xml_diff>
--- a/PortSwigger Labs/Advanced Topics/GraphQL API/Lab 1 - Accessing private GraphQL posts.docx
+++ b/PortSwigger Labs/Advanced Topics/GraphQL API/Lab 1 - Accessing private GraphQL posts.docx
@@ -486,7 +486,71 @@
       <w:pPr>
         <w:pStyle w:val="BodyText2"/>
       </w:pPr>
-      <w:r>
+    </w:p>
+    <w:p>
+      <w:pPr>
+        <w:pStyle w:val="BodyText2"/>
+      </w:pPr>
+      <w:r>
+        <w:t>PROOF OF CONCEPT</w:t>
+      </w:r>
+    </w:p>
+    <w:p>
+      <w:pPr>
+        <w:pStyle w:val="BodyText2"/>
+      </w:pPr>
+      <w:r>
+        <w:drawing>
+          <wp:anchor distT="0" distB="0" distL="114300" distR="114300" simplePos="0" relativeHeight="251659264" behindDoc="0" locked="0" layoutInCell="1" allowOverlap="1" wp14:anchorId="7931EF90" wp14:editId="0BC053F6">
+            <wp:simplePos x="0" y="0"/>
+            <wp:positionH relativeFrom="column">
+              <wp:posOffset>0</wp:posOffset>
+            </wp:positionH>
+            <wp:positionV relativeFrom="paragraph">
+              <wp:posOffset>351155</wp:posOffset>
+            </wp:positionV>
+            <wp:extent cx="6268325" cy="1409897"/>
+            <wp:effectExtent l="0" t="0" r="0" b="0"/>
+            <wp:wrapTopAndBottom/>
+            <wp:docPr id="1220500772" name="Picture 1"/>
+            <wp:cNvGraphicFramePr>
+              <a:graphicFrameLocks xmlns:a="http://schemas.openxmlformats.org/drawingml/2006/main" noChangeAspect="1"/>
+            </wp:cNvGraphicFramePr>
+            <a:graphic xmlns:a="http://schemas.openxmlformats.org/drawingml/2006/main">
+              <a:graphicData uri="http://schemas.openxmlformats.org/drawingml/2006/picture">
+                <pic:pic xmlns:pic="http://schemas.openxmlformats.org/drawingml/2006/picture">
+                  <pic:nvPicPr>
+                    <pic:cNvPr id="1220500772" name=""/>
+                    <pic:cNvPicPr/>
+                  </pic:nvPicPr>
+                  <pic:blipFill>
+                    <a:blip r:embed="rId5"/>
+                    <a:stretch>
+                      <a:fillRect/>
+                    </a:stretch>
+                  </pic:blipFill>
+                  <pic:spPr>
+                    <a:xfrm>
+                      <a:off x="0" y="0"/>
+                      <a:ext cx="6268325" cy="1409897"/>
+                    </a:xfrm>
+                    <a:prstGeom prst="rect">
+                      <a:avLst/>
+                    </a:prstGeom>
+                  </pic:spPr>
+                </pic:pic>
+              </a:graphicData>
+            </a:graphic>
+          </wp:anchor>
+        </w:drawing>
+      </w:r>
+    </w:p>
+    <w:p>
+      <w:pPr>
+        <w:pStyle w:val="BodyText2"/>
+      </w:pPr>
+      <w:r>
+        <w:lastRenderedPageBreak/>
         <w:br/>
         <w:t>REMEDIATION</w:t>
       </w:r>
@@ -615,7 +679,6 @@
           <w:sz w:val="32"/>
           <w:szCs w:val="32"/>
         </w:rPr>
-        <w:lastRenderedPageBreak/>
         <w:t>Field-level Authorization:</w:t>
       </w:r>
       <w:r>

</xml_diff>